<commit_message>
Updates. Now using Alpha-Beta Pruning as well as a preliminary version of Monte-Carlo.
</commit_message>
<xml_diff>
--- a/Yantzi_Implementation_Docs.docx
+++ b/Yantzi_Implementation_Docs.docx
@@ -82,36 +82,13 @@
     <w:p/>
     <w:p>
       <w:r>
-        <w:t xml:space="preserve">New agents are created by extending the class </w:t>
-      </w:r>
-      <w:proofErr w:type="spellStart"/>
-      <w:proofErr w:type="gramStart"/>
-      <w:r>
-        <w:t>hus.HusPlayer</w:t>
-      </w:r>
-      <w:proofErr w:type="spellEnd"/>
-      <w:proofErr w:type="gramEnd"/>
-      <w:r>
-        <w:t xml:space="preserve">. </w:t>
-      </w:r>
-    </w:p>
-    <w:p/>
-    <w:p>
-      <w:r>
-        <w:t xml:space="preserve">Skeleton is provided by the class </w:t>
-      </w:r>
-      <w:proofErr w:type="spellStart"/>
-      <w:proofErr w:type="gramStart"/>
-      <w:r>
-        <w:t>student.player</w:t>
-      </w:r>
-      <w:proofErr w:type="gramEnd"/>
-      <w:r>
-        <w:t>.StudentPlayer</w:t>
-      </w:r>
-      <w:proofErr w:type="spellEnd"/>
-      <w:r>
-        <w:t xml:space="preserve"> and you should proceed by directly modifying that file. </w:t>
+        <w:t xml:space="preserve">New agents are created by extending the class hus.HusPlayer. </w:t>
+      </w:r>
+    </w:p>
+    <w:p/>
+    <w:p>
+      <w:r>
+        <w:t xml:space="preserve">Skeleton is provided by the class student.player.StudentPlayer and you should proceed by directly modifying that file. </w:t>
       </w:r>
     </w:p>
     <w:p/>
@@ -130,15 +107,7 @@
         </w:numPr>
       </w:pPr>
       <w:r>
-        <w:t xml:space="preserve">Change the constructor of the </w:t>
-      </w:r>
-      <w:proofErr w:type="spellStart"/>
-      <w:r>
-        <w:t>StudentPlayer</w:t>
-      </w:r>
-      <w:proofErr w:type="spellEnd"/>
-      <w:r>
-        <w:t xml:space="preserve"> class so that it returns your student number. </w:t>
+        <w:t xml:space="preserve">Change the constructor of the StudentPlayer class so that it returns your student number. </w:t>
       </w:r>
     </w:p>
     <w:p>
@@ -150,15 +119,7 @@
         </w:numPr>
       </w:pPr>
       <w:r>
-        <w:t xml:space="preserve">Change the code in the method </w:t>
-      </w:r>
-      <w:proofErr w:type="spellStart"/>
-      <w:r>
-        <w:t>chooseMove</w:t>
-      </w:r>
-      <w:proofErr w:type="spellEnd"/>
-      <w:r>
-        <w:t xml:space="preserve"> to implement your agent’s strategy for choosing moves. </w:t>
+        <w:t xml:space="preserve">Change the code in the method chooseMove to implement your agent’s strategy for choosing moves. </w:t>
       </w:r>
     </w:p>
     <w:p>
@@ -402,19 +363,11 @@
       <w:r>
         <w:t xml:space="preserve">The player then begins sowing the scooped seeds, moving </w:t>
       </w:r>
-      <w:proofErr w:type="spellStart"/>
       <w:r>
         <w:rPr>
           <w:b/>
         </w:rPr>
-        <w:t>CounterC</w:t>
-      </w:r>
-      <w:proofErr w:type="spellEnd"/>
-      <w:r>
-        <w:rPr>
-          <w:b/>
-        </w:rPr>
-        <w:t xml:space="preserve"> from the scooped pit,</w:t>
+        <w:t>CounterC from the scooped pit,</w:t>
       </w:r>
       <w:r>
         <w:t xml:space="preserve"> placing one seed in each pit until running out of seeds. (Players only ever place seeds in their own pits)</w:t>
@@ -456,26 +409,10 @@
         <w:t xml:space="preserve"> </w:t>
       </w:r>
       <w:r>
-        <w:t xml:space="preserve">The player scoops the seeds from both the INNER and OUTER pits directly opposite the </w:t>
-      </w:r>
-      <w:proofErr w:type="spellStart"/>
-      <w:r>
-        <w:t>endpit</w:t>
-      </w:r>
-      <w:proofErr w:type="spellEnd"/>
-      <w:r>
-        <w:t xml:space="preserve"> and begins sowing </w:t>
-      </w:r>
-      <w:r>
-        <w:t xml:space="preserve">using these stolen seeds placing the first seed in the first pit CC from the </w:t>
-      </w:r>
-      <w:proofErr w:type="spellStart"/>
-      <w:r>
-        <w:t>endpit</w:t>
-      </w:r>
-      <w:proofErr w:type="spellEnd"/>
-      <w:r>
-        <w:t xml:space="preserve">. </w:t>
+        <w:t xml:space="preserve">The player scoops the seeds from both the INNER and OUTER pits directly opposite the endpit and begins sowing </w:t>
+      </w:r>
+      <w:r>
+        <w:t xml:space="preserve">using these stolen seeds placing the first seed in the first pit CC from the endpit. </w:t>
       </w:r>
     </w:p>
     <w:p>
@@ -486,15 +423,7 @@
         </w:numPr>
       </w:pPr>
       <w:r>
-        <w:t xml:space="preserve">If the </w:t>
-      </w:r>
-      <w:proofErr w:type="spellStart"/>
-      <w:r>
-        <w:t>endpit</w:t>
-      </w:r>
-      <w:proofErr w:type="spellEnd"/>
-      <w:r>
-        <w:t xml:space="preserve"> was occupied but the conditions for capture are not met, then the player scoops the seeds from the end pit, and begins a round of sowing. This is called relay sowing. </w:t>
+        <w:t xml:space="preserve">If the endpit was occupied but the conditions for capture are not met, then the player scoops the seeds from the end pit, and begins a round of sowing. This is called relay sowing. </w:t>
       </w:r>
     </w:p>
     <w:p>
@@ -569,15 +498,7 @@
     <w:p/>
     <w:p>
       <w:r>
-        <w:t xml:space="preserve">A key part in designing my AI Agent and its ability to make the best decisions in order to win the game, is coming up with </w:t>
-      </w:r>
-      <w:proofErr w:type="gramStart"/>
-      <w:r>
-        <w:t>a</w:t>
-      </w:r>
-      <w:proofErr w:type="gramEnd"/>
-      <w:r>
-        <w:t xml:space="preserve"> accurate evaluation function. An evaluation function represents the “goodness” board state or in other words the chance of winning the game from that position. To come up with my evaluation function I need to determine which features of the board I want to look at as being “good”. </w:t>
+        <w:t xml:space="preserve">A key part in designing my AI Agent and its ability to make the best decisions in order to win the game, is coming up with a accurate evaluation function. An evaluation function represents the “goodness” board state or in other words the chance of winning the game from that position. To come up with my evaluation function I need to determine which features of the board I want to look at as being “good”. </w:t>
       </w:r>
     </w:p>
     <w:p/>
@@ -602,15 +523,7 @@
         </w:numPr>
       </w:pPr>
       <w:r>
-        <w:t xml:space="preserve">If last seed planted comes from previously occupied spot and there are seeds opposite in </w:t>
-      </w:r>
-      <w:proofErr w:type="gramStart"/>
-      <w:r>
-        <w:t>opponents</w:t>
-      </w:r>
-      <w:proofErr w:type="gramEnd"/>
-      <w:r>
-        <w:t xml:space="preserve"> inner row. </w:t>
+        <w:t xml:space="preserve">If last seed planted comes from previously occupied spot and there are seeds opposite in opponents inner row. </w:t>
       </w:r>
     </w:p>
     <w:p>
@@ -721,12 +634,7 @@
         <w:t>don’t</w:t>
       </w:r>
       <w:r>
-        <w:t xml:space="preserve"> understand is that within HusBoardState</w:t>
-      </w:r>
-      <w:bookmarkStart w:id="0" w:name="_GoBack"/>
-      <w:bookmarkEnd w:id="0"/>
-      <w:r>
-        <w:t xml:space="preserve"> this code is given:</w:t>
+        <w:t xml:space="preserve"> understand is that within HusBoardState this code is given:</w:t>
       </w:r>
     </w:p>
     <w:p/>
@@ -745,68 +653,26 @@
       </w:r>
       <w:r>
         <w:tab/>
-        <w:t xml:space="preserve">     * wins when their opponent is about to play but has no legal </w:t>
-      </w:r>
-      <w:proofErr w:type="gramStart"/>
-      <w:r>
-        <w:t>moves.*</w:t>
-      </w:r>
-      <w:proofErr w:type="gramEnd"/>
-      <w:r>
-        <w:t>/</w:t>
-      </w:r>
-    </w:p>
-    <w:p>
-      <w:r>
-        <w:tab/>
-      </w:r>
-      <w:r>
-        <w:tab/>
-        <w:t xml:space="preserve">    private void </w:t>
-      </w:r>
-      <w:proofErr w:type="spellStart"/>
-      <w:proofErr w:type="gramStart"/>
-      <w:r>
-        <w:t>updateWinner</w:t>
-      </w:r>
-      <w:proofErr w:type="spellEnd"/>
-      <w:r>
-        <w:t>(</w:t>
-      </w:r>
-      <w:proofErr w:type="spellStart"/>
-      <w:proofErr w:type="gramEnd"/>
-      <w:r>
-        <w:t>int</w:t>
-      </w:r>
-      <w:proofErr w:type="spellEnd"/>
-      <w:r>
-        <w:t xml:space="preserve"> </w:t>
-      </w:r>
-      <w:proofErr w:type="spellStart"/>
-      <w:r>
-        <w:t>next_to_play</w:t>
-      </w:r>
-      <w:proofErr w:type="spellEnd"/>
-      <w:r>
-        <w:t>){</w:t>
-      </w:r>
-    </w:p>
-    <w:p/>
-    <w:p>
-      <w:r>
-        <w:tab/>
-      </w:r>
-      <w:r>
-        <w:tab/>
-        <w:t xml:space="preserve">        </w:t>
-      </w:r>
-      <w:proofErr w:type="gramStart"/>
-      <w:r>
-        <w:t>if(</w:t>
-      </w:r>
-      <w:proofErr w:type="gramEnd"/>
-      <w:r>
-        <w:t>winner != NOBODY){</w:t>
+        <w:t xml:space="preserve">     * wins when their opponent is about to play but has no legal moves.*/</w:t>
+      </w:r>
+    </w:p>
+    <w:p>
+      <w:r>
+        <w:tab/>
+      </w:r>
+      <w:r>
+        <w:tab/>
+        <w:t xml:space="preserve">    private void updateWinner(int next_to_play){</w:t>
+      </w:r>
+    </w:p>
+    <w:p/>
+    <w:p>
+      <w:r>
+        <w:tab/>
+      </w:r>
+      <w:r>
+        <w:tab/>
+        <w:t xml:space="preserve">        if(winner != NOBODY){</w:t>
       </w:r>
     </w:p>
     <w:p>
@@ -834,45 +700,16 @@
       </w:r>
       <w:r>
         <w:tab/>
-        <w:t xml:space="preserve">        if</w:t>
-      </w:r>
-      <w:proofErr w:type="gramStart"/>
-      <w:r>
-        <w:t>(!</w:t>
-      </w:r>
-      <w:proofErr w:type="spellStart"/>
-      <w:r>
-        <w:t>hasValidMoves</w:t>
-      </w:r>
-      <w:proofErr w:type="spellEnd"/>
-      <w:proofErr w:type="gramEnd"/>
-      <w:r>
-        <w:t>(</w:t>
-      </w:r>
-      <w:proofErr w:type="spellStart"/>
-      <w:r>
-        <w:t>next_to_play</w:t>
-      </w:r>
-      <w:proofErr w:type="spellEnd"/>
-      <w:r>
-        <w:t>)){</w:t>
-      </w:r>
-    </w:p>
-    <w:p>
-      <w:r>
-        <w:tab/>
-      </w:r>
-      <w:r>
-        <w:tab/>
-        <w:t xml:space="preserve">            winner = (</w:t>
-      </w:r>
-      <w:proofErr w:type="spellStart"/>
-      <w:r>
-        <w:t>next_to_play</w:t>
-      </w:r>
-      <w:proofErr w:type="spellEnd"/>
-      <w:r>
-        <w:t xml:space="preserve"> + 1) % 2;</w:t>
+        <w:t xml:space="preserve">        if(!hasValidMoves(next_to_play)){</w:t>
+      </w:r>
+    </w:p>
+    <w:p>
+      <w:r>
+        <w:tab/>
+      </w:r>
+      <w:r>
+        <w:tab/>
+        <w:t xml:space="preserve">            winner = (next_to_play + 1) % 2;</w:t>
       </w:r>
     </w:p>
     <w:p>
@@ -900,20 +737,7 @@
       </w:r>
       <w:r>
         <w:tab/>
-        <w:t xml:space="preserve">        </w:t>
-      </w:r>
-      <w:proofErr w:type="gramStart"/>
-      <w:r>
-        <w:t>if(</w:t>
-      </w:r>
-      <w:proofErr w:type="spellStart"/>
-      <w:proofErr w:type="gramEnd"/>
-      <w:r>
-        <w:t>turn_number</w:t>
-      </w:r>
-      <w:proofErr w:type="spellEnd"/>
-      <w:r>
-        <w:t xml:space="preserve"> &gt; MAX_TURN){</w:t>
+        <w:t xml:space="preserve">        if(turn_number &gt; MAX_TURN){</w:t>
       </w:r>
     </w:p>
     <w:p>
@@ -953,24 +777,59 @@
         </w:numPr>
       </w:pPr>
       <w:r>
-        <w:t xml:space="preserve">How am </w:t>
-      </w:r>
-      <w:proofErr w:type="spellStart"/>
-      <w:r>
-        <w:t>i</w:t>
-      </w:r>
-      <w:proofErr w:type="spellEnd"/>
-      <w:r>
-        <w:t xml:space="preserve"> possibly running games that reach values greater than 5000 turns? </w:t>
-      </w:r>
-      <w:r>
-        <w:t>Doesn’t</w:t>
-      </w:r>
-      <w:r>
-        <w:t xml:space="preserve"> make any sense. </w:t>
-      </w:r>
-    </w:p>
-    <w:p/>
+        <w:t xml:space="preserve">How am i possibly running games that reach values greater than 5000 turns? Doesn’t make any sense. </w:t>
+      </w:r>
+    </w:p>
+    <w:p/>
+    <w:p/>
+    <w:p/>
+    <w:p/>
+    <w:p>
+      <w:r>
+        <w:t xml:space="preserve">Game 188 special case depth 6, worked, won in 19 moves total. </w:t>
+      </w:r>
+    </w:p>
+    <w:p>
+      <w:r>
+        <w:t xml:space="preserve">Game 196 worked too </w:t>
+      </w:r>
+    </w:p>
+    <w:p/>
+    <w:p/>
+    <w:p/>
+    <w:p/>
+    <w:p/>
+    <w:p/>
+    <w:p/>
+    <w:p/>
+    <w:p>
+      <w:r>
+        <w:t>WANT TO IMPLEMENT:</w:t>
+      </w:r>
+    </w:p>
+    <w:p/>
+    <w:p>
+      <w:r>
+        <w:t xml:space="preserve">Want to implement whether depth = 0 || if no possible moves. </w:t>
+      </w:r>
+    </w:p>
+    <w:p/>
+    <w:p>
+      <w:r>
+        <w:t xml:space="preserve">If no possible moves the game is over and either I have won or lost. If I win then this is definitly the path leading to this move is definitly the one I want to chose. If I lose, definitely don’t want to chose this. </w:t>
+      </w:r>
+    </w:p>
+    <w:p/>
+    <w:p>
+      <w:r>
+        <w:sym w:font="Wingdings" w:char="F0E0"/>
+      </w:r>
+      <w:r>
+        <w:t xml:space="preserve"> within MyTools.EvaluationFunction</w:t>
+      </w:r>
+      <w:bookmarkStart w:id="0" w:name="_GoBack"/>
+      <w:bookmarkEnd w:id="0"/>
+    </w:p>
     <w:sectPr>
       <w:footerReference w:type="default" r:id="rId7"/>
       <w:footerReference w:type="first" r:id="rId8"/>
@@ -1036,7 +895,7 @@
           <w:rPr>
             <w:noProof/>
           </w:rPr>
-          <w:t>5</w:t>
+          <w:t>6</w:t>
         </w:r>
         <w:r>
           <w:rPr>

</xml_diff>

<commit_message>
V5 - Added Additional Layers To Determine Depths and Rollouts at different Points. Need to test on Trottier Computers.
</commit_message>
<xml_diff>
--- a/Yantzi_Implementation_Docs.docx
+++ b/Yantzi_Implementation_Docs.docx
@@ -82,13 +82,36 @@
     <w:p/>
     <w:p>
       <w:r>
-        <w:t xml:space="preserve">New agents are created by extending the class hus.HusPlayer. </w:t>
-      </w:r>
-    </w:p>
-    <w:p/>
-    <w:p>
-      <w:r>
-        <w:t xml:space="preserve">Skeleton is provided by the class student.player.StudentPlayer and you should proceed by directly modifying that file. </w:t>
+        <w:t xml:space="preserve">New agents are created by extending the class </w:t>
+      </w:r>
+      <w:proofErr w:type="spellStart"/>
+      <w:proofErr w:type="gramStart"/>
+      <w:r>
+        <w:t>hus.HusPlayer</w:t>
+      </w:r>
+      <w:proofErr w:type="spellEnd"/>
+      <w:proofErr w:type="gramEnd"/>
+      <w:r>
+        <w:t xml:space="preserve">. </w:t>
+      </w:r>
+    </w:p>
+    <w:p/>
+    <w:p>
+      <w:r>
+        <w:t xml:space="preserve">Skeleton is provided by the class </w:t>
+      </w:r>
+      <w:proofErr w:type="spellStart"/>
+      <w:proofErr w:type="gramStart"/>
+      <w:r>
+        <w:t>student.player</w:t>
+      </w:r>
+      <w:proofErr w:type="gramEnd"/>
+      <w:r>
+        <w:t>.StudentPlayer</w:t>
+      </w:r>
+      <w:proofErr w:type="spellEnd"/>
+      <w:r>
+        <w:t xml:space="preserve"> and you should proceed by directly modifying that file. </w:t>
       </w:r>
     </w:p>
     <w:p/>
@@ -107,7 +130,15 @@
         </w:numPr>
       </w:pPr>
       <w:r>
-        <w:t xml:space="preserve">Change the constructor of the StudentPlayer class so that it returns your student number. </w:t>
+        <w:t xml:space="preserve">Change the constructor of the </w:t>
+      </w:r>
+      <w:proofErr w:type="spellStart"/>
+      <w:r>
+        <w:t>StudentPlayer</w:t>
+      </w:r>
+      <w:proofErr w:type="spellEnd"/>
+      <w:r>
+        <w:t xml:space="preserve"> class so that it returns your student number. </w:t>
       </w:r>
     </w:p>
     <w:p>
@@ -119,7 +150,15 @@
         </w:numPr>
       </w:pPr>
       <w:r>
-        <w:t xml:space="preserve">Change the code in the method chooseMove to implement your agent’s strategy for choosing moves. </w:t>
+        <w:t xml:space="preserve">Change the code in the method </w:t>
+      </w:r>
+      <w:proofErr w:type="spellStart"/>
+      <w:r>
+        <w:t>chooseMove</w:t>
+      </w:r>
+      <w:proofErr w:type="spellEnd"/>
+      <w:r>
+        <w:t xml:space="preserve"> to implement your agent’s strategy for choosing moves. </w:t>
       </w:r>
     </w:p>
     <w:p>
@@ -363,11 +402,19 @@
       <w:r>
         <w:t xml:space="preserve">The player then begins sowing the scooped seeds, moving </w:t>
       </w:r>
+      <w:proofErr w:type="spellStart"/>
       <w:r>
         <w:rPr>
           <w:b/>
         </w:rPr>
-        <w:t>CounterC from the scooped pit,</w:t>
+        <w:t>CounterC</w:t>
+      </w:r>
+      <w:proofErr w:type="spellEnd"/>
+      <w:r>
+        <w:rPr>
+          <w:b/>
+        </w:rPr>
+        <w:t xml:space="preserve"> from the scooped pit,</w:t>
       </w:r>
       <w:r>
         <w:t xml:space="preserve"> placing one seed in each pit until running out of seeds. (Players only ever place seeds in their own pits)</w:t>
@@ -409,10 +456,26 @@
         <w:t xml:space="preserve"> </w:t>
       </w:r>
       <w:r>
-        <w:t xml:space="preserve">The player scoops the seeds from both the INNER and OUTER pits directly opposite the endpit and begins sowing </w:t>
-      </w:r>
-      <w:r>
-        <w:t xml:space="preserve">using these stolen seeds placing the first seed in the first pit CC from the endpit. </w:t>
+        <w:t xml:space="preserve">The player scoops the seeds from both the INNER and OUTER pits directly opposite the </w:t>
+      </w:r>
+      <w:proofErr w:type="spellStart"/>
+      <w:r>
+        <w:t>endpit</w:t>
+      </w:r>
+      <w:proofErr w:type="spellEnd"/>
+      <w:r>
+        <w:t xml:space="preserve"> and begins sowing </w:t>
+      </w:r>
+      <w:r>
+        <w:t xml:space="preserve">using these stolen seeds placing the first seed in the first pit CC from the </w:t>
+      </w:r>
+      <w:proofErr w:type="spellStart"/>
+      <w:r>
+        <w:t>endpit</w:t>
+      </w:r>
+      <w:proofErr w:type="spellEnd"/>
+      <w:r>
+        <w:t xml:space="preserve">. </w:t>
       </w:r>
     </w:p>
     <w:p>
@@ -423,7 +486,15 @@
         </w:numPr>
       </w:pPr>
       <w:r>
-        <w:t xml:space="preserve">If the endpit was occupied but the conditions for capture are not met, then the player scoops the seeds from the end pit, and begins a round of sowing. This is called relay sowing. </w:t>
+        <w:t xml:space="preserve">If the </w:t>
+      </w:r>
+      <w:proofErr w:type="spellStart"/>
+      <w:r>
+        <w:t>endpit</w:t>
+      </w:r>
+      <w:proofErr w:type="spellEnd"/>
+      <w:r>
+        <w:t xml:space="preserve"> was occupied but the conditions for capture are not met, then the player scoops the seeds from the end pit, and begins a round of sowing. This is called relay sowing. </w:t>
       </w:r>
     </w:p>
     <w:p>
@@ -498,7 +569,15 @@
     <w:p/>
     <w:p>
       <w:r>
-        <w:t xml:space="preserve">A key part in designing my AI Agent and its ability to make the best decisions in order to win the game, is coming up with a accurate evaluation function. An evaluation function represents the “goodness” board state or in other words the chance of winning the game from that position. To come up with my evaluation function I need to determine which features of the board I want to look at as being “good”. </w:t>
+        <w:t xml:space="preserve">A key part in designing my AI Agent and its ability to make the best decisions in order to win the game, is coming up with </w:t>
+      </w:r>
+      <w:proofErr w:type="gramStart"/>
+      <w:r>
+        <w:t>a</w:t>
+      </w:r>
+      <w:proofErr w:type="gramEnd"/>
+      <w:r>
+        <w:t xml:space="preserve"> accurate evaluation function. An evaluation function represents the “goodness” board state or in other words the chance of winning the game from that position. To come up with my evaluation function I need to determine which features of the board I want to look at as being “good”. </w:t>
       </w:r>
     </w:p>
     <w:p/>
@@ -523,7 +602,15 @@
         </w:numPr>
       </w:pPr>
       <w:r>
-        <w:t xml:space="preserve">If last seed planted comes from previously occupied spot and there are seeds opposite in opponents inner row. </w:t>
+        <w:t xml:space="preserve">If last seed planted comes from previously occupied spot and there are seeds opposite in </w:t>
+      </w:r>
+      <w:proofErr w:type="gramStart"/>
+      <w:r>
+        <w:t>opponents</w:t>
+      </w:r>
+      <w:proofErr w:type="gramEnd"/>
+      <w:r>
+        <w:t xml:space="preserve"> inner row. </w:t>
       </w:r>
     </w:p>
     <w:p>
@@ -653,7 +740,15 @@
       </w:r>
       <w:r>
         <w:tab/>
-        <w:t xml:space="preserve">     * wins when their opponent is about to play but has no legal moves.*/</w:t>
+        <w:t xml:space="preserve">     * wins when their opponent is about to play but has no legal </w:t>
+      </w:r>
+      <w:proofErr w:type="gramStart"/>
+      <w:r>
+        <w:t>moves.*</w:t>
+      </w:r>
+      <w:proofErr w:type="gramEnd"/>
+      <w:r>
+        <w:t>/</w:t>
       </w:r>
     </w:p>
     <w:p>
@@ -662,7 +757,33 @@
       </w:r>
       <w:r>
         <w:tab/>
-        <w:t xml:space="preserve">    private void updateWinner(int next_to_play){</w:t>
+        <w:t xml:space="preserve">    private void </w:t>
+      </w:r>
+      <w:proofErr w:type="spellStart"/>
+      <w:proofErr w:type="gramStart"/>
+      <w:r>
+        <w:t>updateWinner</w:t>
+      </w:r>
+      <w:proofErr w:type="spellEnd"/>
+      <w:r>
+        <w:t>(</w:t>
+      </w:r>
+      <w:proofErr w:type="spellStart"/>
+      <w:proofErr w:type="gramEnd"/>
+      <w:r>
+        <w:t>int</w:t>
+      </w:r>
+      <w:proofErr w:type="spellEnd"/>
+      <w:r>
+        <w:t xml:space="preserve"> </w:t>
+      </w:r>
+      <w:proofErr w:type="spellStart"/>
+      <w:r>
+        <w:t>next_to_play</w:t>
+      </w:r>
+      <w:proofErr w:type="spellEnd"/>
+      <w:r>
+        <w:t>){</w:t>
       </w:r>
     </w:p>
     <w:p/>
@@ -672,7 +793,15 @@
       </w:r>
       <w:r>
         <w:tab/>
-        <w:t xml:space="preserve">        if(winner != NOBODY){</w:t>
+        <w:t xml:space="preserve">        </w:t>
+      </w:r>
+      <w:proofErr w:type="gramStart"/>
+      <w:r>
+        <w:t>if(</w:t>
+      </w:r>
+      <w:proofErr w:type="gramEnd"/>
+      <w:r>
+        <w:t>winner != NOBODY){</w:t>
       </w:r>
     </w:p>
     <w:p>
@@ -700,7 +829,28 @@
       </w:r>
       <w:r>
         <w:tab/>
-        <w:t xml:space="preserve">        if(!hasValidMoves(next_to_play)){</w:t>
+        <w:t xml:space="preserve">        if</w:t>
+      </w:r>
+      <w:proofErr w:type="gramStart"/>
+      <w:r>
+        <w:t>(!</w:t>
+      </w:r>
+      <w:proofErr w:type="spellStart"/>
+      <w:r>
+        <w:t>hasValidMoves</w:t>
+      </w:r>
+      <w:proofErr w:type="spellEnd"/>
+      <w:proofErr w:type="gramEnd"/>
+      <w:r>
+        <w:t>(</w:t>
+      </w:r>
+      <w:proofErr w:type="spellStart"/>
+      <w:r>
+        <w:t>next_to_play</w:t>
+      </w:r>
+      <w:proofErr w:type="spellEnd"/>
+      <w:r>
+        <w:t>)){</w:t>
       </w:r>
     </w:p>
     <w:p>
@@ -709,7 +859,15 @@
       </w:r>
       <w:r>
         <w:tab/>
-        <w:t xml:space="preserve">            winner = (next_to_play + 1) % 2;</w:t>
+        <w:t xml:space="preserve">            winner = (</w:t>
+      </w:r>
+      <w:proofErr w:type="spellStart"/>
+      <w:r>
+        <w:t>next_to_play</w:t>
+      </w:r>
+      <w:proofErr w:type="spellEnd"/>
+      <w:r>
+        <w:t xml:space="preserve"> + 1) % 2;</w:t>
       </w:r>
     </w:p>
     <w:p>
@@ -737,7 +895,20 @@
       </w:r>
       <w:r>
         <w:tab/>
-        <w:t xml:space="preserve">        if(turn_number &gt; MAX_TURN){</w:t>
+        <w:t xml:space="preserve">        </w:t>
+      </w:r>
+      <w:proofErr w:type="gramStart"/>
+      <w:r>
+        <w:t>if(</w:t>
+      </w:r>
+      <w:proofErr w:type="spellStart"/>
+      <w:proofErr w:type="gramEnd"/>
+      <w:r>
+        <w:t>turn_number</w:t>
+      </w:r>
+      <w:proofErr w:type="spellEnd"/>
+      <w:r>
+        <w:t xml:space="preserve"> &gt; MAX_TURN){</w:t>
       </w:r>
     </w:p>
     <w:p>
@@ -777,7 +948,15 @@
         </w:numPr>
       </w:pPr>
       <w:r>
-        <w:t xml:space="preserve">How am i possibly running games that reach values greater than 5000 turns? Doesn’t make any sense. </w:t>
+        <w:t xml:space="preserve">How am </w:t>
+      </w:r>
+      <w:proofErr w:type="spellStart"/>
+      <w:r>
+        <w:t>i</w:t>
+      </w:r>
+      <w:proofErr w:type="spellEnd"/>
+      <w:r>
+        <w:t xml:space="preserve"> possibly running games that reach values greater than 5000 turns? Doesn’t make any sense. </w:t>
       </w:r>
     </w:p>
     <w:p/>
@@ -816,7 +995,31 @@
     <w:p/>
     <w:p>
       <w:r>
-        <w:t xml:space="preserve">If no possible moves the game is over and either I have won or lost. If I win then this is definitly the path leading to this move is definitly the one I want to chose. If I lose, definitely don’t want to chose this. </w:t>
+        <w:t xml:space="preserve">If no possible moves the game is over and either I have won or lost. If I win then this is </w:t>
+      </w:r>
+      <w:proofErr w:type="spellStart"/>
+      <w:r>
+        <w:t>definitly</w:t>
+      </w:r>
+      <w:proofErr w:type="spellEnd"/>
+      <w:r>
+        <w:t xml:space="preserve"> the path leading to this move is </w:t>
+      </w:r>
+      <w:proofErr w:type="spellStart"/>
+      <w:r>
+        <w:t>definitly</w:t>
+      </w:r>
+      <w:proofErr w:type="spellEnd"/>
+      <w:r>
+        <w:t xml:space="preserve"> the </w:t>
+      </w:r>
+      <w:proofErr w:type="gramStart"/>
+      <w:r>
+        <w:t>one</w:t>
+      </w:r>
+      <w:proofErr w:type="gramEnd"/>
+      <w:r>
+        <w:t xml:space="preserve"> I want to chose. If I lose, definitely don’t want to chose this. </w:t>
       </w:r>
     </w:p>
     <w:p/>
@@ -825,11 +1028,530 @@
         <w:sym w:font="Wingdings" w:char="F0E0"/>
       </w:r>
       <w:r>
-        <w:t xml:space="preserve"> within MyTools.EvaluationFunction</w:t>
-      </w:r>
+        <w:t xml:space="preserve"> within </w:t>
+      </w:r>
+      <w:proofErr w:type="spellStart"/>
+      <w:r>
+        <w:t>MyTools.EvaluationFunction</w:t>
+      </w:r>
+      <w:proofErr w:type="spellEnd"/>
+    </w:p>
+    <w:p/>
+    <w:p/>
+    <w:p/>
+    <w:p>
+      <w:r>
+        <w:t xml:space="preserve">Do </w:t>
+      </w:r>
+      <w:proofErr w:type="spellStart"/>
+      <w:r>
+        <w:t>minimax</w:t>
+      </w:r>
+      <w:proofErr w:type="spellEnd"/>
+      <w:r>
+        <w:t xml:space="preserve"> to a certain depth + have </w:t>
+      </w:r>
+      <w:proofErr w:type="spellStart"/>
+      <w:r>
+        <w:t>monte</w:t>
+      </w:r>
+      <w:proofErr w:type="spellEnd"/>
+      <w:r>
+        <w:t xml:space="preserve"> </w:t>
+      </w:r>
+      <w:proofErr w:type="spellStart"/>
+      <w:r>
+        <w:t>carlo</w:t>
+      </w:r>
+      <w:proofErr w:type="spellEnd"/>
+      <w:r>
+        <w:t xml:space="preserve"> rollout and see percentage of games won from that. </w:t>
+      </w:r>
+    </w:p>
+    <w:p/>
+    <w:p>
+      <w:r>
+        <w:t xml:space="preserve">Incorporate both results into an evaluation function. </w:t>
+      </w:r>
+    </w:p>
+    <w:p/>
+    <w:p/>
+    <w:p/>
+    <w:p/>
+    <w:p/>
+    <w:p/>
+    <w:p/>
+    <w:p/>
+    <w:p/>
+    <w:p/>
+    <w:p>
+      <w:r>
+        <w:t xml:space="preserve">Reasons for Monte Carlo, </w:t>
+      </w:r>
+    </w:p>
+    <w:p/>
+    <w:p>
+      <w:pPr>
+        <w:widowControl w:val="0"/>
+        <w:autoSpaceDE w:val="0"/>
+        <w:autoSpaceDN w:val="0"/>
+        <w:adjustRightInd w:val="0"/>
+        <w:spacing w:after="240" w:line="300" w:lineRule="atLeast"/>
+        <w:rPr>
+          <w:rFonts w:ascii="Times" w:hAnsi="Times" w:cs="Times"/>
+        </w:rPr>
+      </w:pPr>
+      <w:r>
+        <w:t>“</w:t>
+      </w:r>
+      <w:r>
+        <w:rPr>
+          <w:rFonts w:ascii="Times" w:hAnsi="Times" w:cs="Times"/>
+          <w:sz w:val="26"/>
+          <w:szCs w:val="26"/>
+        </w:rPr>
+        <w:t xml:space="preserve">Go is a hard game for computers to play: it has a high branching factor, a deep tree, and lacks any known reliable heuristic value function for non-terminal board positions. </w:t>
+      </w:r>
+      <w:proofErr w:type="gramStart"/>
+      <w:r>
+        <w:rPr>
+          <w:rFonts w:ascii="Times" w:hAnsi="Times" w:cs="Times"/>
+        </w:rPr>
+        <w:t>“ Survey</w:t>
+      </w:r>
+      <w:proofErr w:type="gramEnd"/>
+      <w:r>
+        <w:rPr>
+          <w:rFonts w:ascii="Times" w:hAnsi="Times" w:cs="Times"/>
+        </w:rPr>
+        <w:t xml:space="preserve"> MCTS Methods Pg. 2</w:t>
+      </w:r>
+    </w:p>
+    <w:p>
+      <w:pPr>
+        <w:widowControl w:val="0"/>
+        <w:autoSpaceDE w:val="0"/>
+        <w:autoSpaceDN w:val="0"/>
+        <w:adjustRightInd w:val="0"/>
+        <w:spacing w:after="240" w:line="300" w:lineRule="atLeast"/>
+        <w:rPr>
+          <w:rFonts w:ascii="Times" w:hAnsi="Times" w:cs="Times"/>
+        </w:rPr>
+      </w:pPr>
+    </w:p>
+    <w:p>
+      <w:pPr>
+        <w:widowControl w:val="0"/>
+        <w:autoSpaceDE w:val="0"/>
+        <w:autoSpaceDN w:val="0"/>
+        <w:adjustRightInd w:val="0"/>
+        <w:spacing w:after="240" w:line="300" w:lineRule="atLeast"/>
+        <w:rPr>
+          <w:rFonts w:ascii="Times" w:hAnsi="Times" w:cs="Times"/>
+        </w:rPr>
+      </w:pPr>
+      <w:r>
+        <w:rPr>
+          <w:rFonts w:ascii="Times" w:hAnsi="Times" w:cs="Times"/>
+        </w:rPr>
+        <w:t xml:space="preserve">Hus has a high branching factor, and given the lack of known reliable heuristic value functions for non-terminal boards is a great strategy for me to use. </w:t>
+      </w:r>
+    </w:p>
+    <w:p>
+      <w:pPr>
+        <w:widowControl w:val="0"/>
+        <w:autoSpaceDE w:val="0"/>
+        <w:autoSpaceDN w:val="0"/>
+        <w:adjustRightInd w:val="0"/>
+        <w:spacing w:after="240" w:line="300" w:lineRule="atLeast"/>
+        <w:rPr>
+          <w:rFonts w:ascii="Times" w:hAnsi="Times" w:cs="Times"/>
+        </w:rPr>
+      </w:pPr>
+    </w:p>
+    <w:p>
+      <w:pPr>
+        <w:widowControl w:val="0"/>
+        <w:autoSpaceDE w:val="0"/>
+        <w:autoSpaceDN w:val="0"/>
+        <w:adjustRightInd w:val="0"/>
+        <w:spacing w:after="240" w:line="300" w:lineRule="atLeast"/>
+        <w:rPr>
+          <w:rFonts w:ascii="Times" w:hAnsi="Times" w:cs="Times"/>
+        </w:rPr>
+      </w:pPr>
+      <w:r>
+        <w:rPr>
+          <w:rFonts w:ascii="Times" w:hAnsi="Times" w:cs="Times"/>
+        </w:rPr>
+        <w:t xml:space="preserve">Need to figure out my Tree Policy: </w:t>
+      </w:r>
+    </w:p>
+    <w:p>
+      <w:pPr>
+        <w:widowControl w:val="0"/>
+        <w:autoSpaceDE w:val="0"/>
+        <w:autoSpaceDN w:val="0"/>
+        <w:adjustRightInd w:val="0"/>
+        <w:spacing w:after="240" w:line="300" w:lineRule="atLeast"/>
+        <w:rPr>
+          <w:rFonts w:ascii="Times" w:hAnsi="Times" w:cs="Times"/>
+        </w:rPr>
+      </w:pPr>
+    </w:p>
+    <w:p>
+      <w:pPr>
+        <w:widowControl w:val="0"/>
+        <w:autoSpaceDE w:val="0"/>
+        <w:autoSpaceDN w:val="0"/>
+        <w:adjustRightInd w:val="0"/>
+        <w:spacing w:after="240" w:line="300" w:lineRule="atLeast"/>
+        <w:rPr>
+          <w:rFonts w:ascii="Times" w:hAnsi="Times" w:cs="Times"/>
+        </w:rPr>
+      </w:pPr>
+      <w:proofErr w:type="spellStart"/>
+      <w:r>
+        <w:rPr>
+          <w:rFonts w:ascii="Times" w:hAnsi="Times" w:cs="Times"/>
+        </w:rPr>
+        <w:t>Pg</w:t>
+      </w:r>
+      <w:proofErr w:type="spellEnd"/>
+      <w:r>
+        <w:rPr>
+          <w:rFonts w:ascii="Times" w:hAnsi="Times" w:cs="Times"/>
+        </w:rPr>
+        <w:t xml:space="preserve"> 6. Survey MCTS Methods. </w:t>
+      </w:r>
+    </w:p>
+    <w:p>
+      <w:pPr>
+        <w:widowControl w:val="0"/>
+        <w:autoSpaceDE w:val="0"/>
+        <w:autoSpaceDN w:val="0"/>
+        <w:adjustRightInd w:val="0"/>
+        <w:spacing w:after="240" w:line="300" w:lineRule="atLeast"/>
+        <w:rPr>
+          <w:rFonts w:ascii="Times" w:hAnsi="Times" w:cs="Times"/>
+        </w:rPr>
+      </w:pPr>
+      <w:r>
+        <w:rPr>
+          <w:rFonts w:ascii="Times" w:hAnsi="Times" w:cs="Times"/>
+          <w:sz w:val="26"/>
+          <w:szCs w:val="26"/>
+        </w:rPr>
+        <w:t xml:space="preserve">These may be grouped into two distinct policies: </w:t>
+      </w:r>
+    </w:p>
+    <w:p>
+      <w:pPr>
+        <w:widowControl w:val="0"/>
+        <w:autoSpaceDE w:val="0"/>
+        <w:autoSpaceDN w:val="0"/>
+        <w:adjustRightInd w:val="0"/>
+        <w:spacing w:after="240" w:line="300" w:lineRule="atLeast"/>
+        <w:rPr>
+          <w:rFonts w:ascii="Times" w:hAnsi="Times" w:cs="Times"/>
+        </w:rPr>
+      </w:pPr>
+      <w:r>
+        <w:rPr>
+          <w:rFonts w:ascii="Times" w:hAnsi="Times" w:cs="Times"/>
+          <w:sz w:val="26"/>
+          <w:szCs w:val="26"/>
+        </w:rPr>
+        <w:t xml:space="preserve">1) </w:t>
+      </w:r>
+      <w:r>
+        <w:rPr>
+          <w:rFonts w:ascii="Times" w:hAnsi="Times" w:cs="Times"/>
+          <w:i/>
+          <w:iCs/>
+          <w:sz w:val="26"/>
+          <w:szCs w:val="26"/>
+        </w:rPr>
+        <w:t>Tree Policy</w:t>
+      </w:r>
+      <w:r>
+        <w:rPr>
+          <w:rFonts w:ascii="Times" w:hAnsi="Times" w:cs="Times"/>
+          <w:sz w:val="26"/>
+          <w:szCs w:val="26"/>
+        </w:rPr>
+        <w:t xml:space="preserve">: Select or create a leaf node from the nodes already contained within the search tree (se- lection and expansion). </w:t>
+      </w:r>
+    </w:p>
+    <w:p>
+      <w:pPr>
+        <w:widowControl w:val="0"/>
+        <w:autoSpaceDE w:val="0"/>
+        <w:autoSpaceDN w:val="0"/>
+        <w:adjustRightInd w:val="0"/>
+        <w:spacing w:after="240" w:line="300" w:lineRule="atLeast"/>
+        <w:rPr>
+          <w:rFonts w:ascii="Times" w:hAnsi="Times" w:cs="Times"/>
+        </w:rPr>
+      </w:pPr>
+      <w:r>
+        <w:rPr>
+          <w:rFonts w:ascii="Times" w:hAnsi="Times" w:cs="Times"/>
+          <w:sz w:val="26"/>
+          <w:szCs w:val="26"/>
+        </w:rPr>
+        <w:t xml:space="preserve">2) </w:t>
+      </w:r>
+      <w:r>
+        <w:rPr>
+          <w:rFonts w:ascii="Times" w:hAnsi="Times" w:cs="Times"/>
+          <w:i/>
+          <w:iCs/>
+          <w:sz w:val="26"/>
+          <w:szCs w:val="26"/>
+        </w:rPr>
+        <w:t>Default Policy</w:t>
+      </w:r>
+      <w:r>
+        <w:rPr>
+          <w:rFonts w:ascii="Times" w:hAnsi="Times" w:cs="Times"/>
+          <w:sz w:val="26"/>
+          <w:szCs w:val="26"/>
+        </w:rPr>
+        <w:t>: Play out the domain from a given non-terminal state to produce a value estimate (</w:t>
+      </w:r>
+      <w:proofErr w:type="spellStart"/>
+      <w:r>
+        <w:rPr>
+          <w:rFonts w:ascii="Times" w:hAnsi="Times" w:cs="Times"/>
+          <w:sz w:val="26"/>
+          <w:szCs w:val="26"/>
+        </w:rPr>
+        <w:t>sim</w:t>
+      </w:r>
+      <w:proofErr w:type="spellEnd"/>
+      <w:r>
+        <w:rPr>
+          <w:rFonts w:ascii="Times" w:hAnsi="Times" w:cs="Times"/>
+          <w:sz w:val="26"/>
+          <w:szCs w:val="26"/>
+        </w:rPr>
+        <w:t xml:space="preserve">- </w:t>
+      </w:r>
+      <w:proofErr w:type="spellStart"/>
+      <w:r>
+        <w:rPr>
+          <w:rFonts w:ascii="Times" w:hAnsi="Times" w:cs="Times"/>
+          <w:sz w:val="26"/>
+          <w:szCs w:val="26"/>
+        </w:rPr>
+        <w:t>ulation</w:t>
+      </w:r>
+      <w:proofErr w:type="spellEnd"/>
+      <w:r>
+        <w:rPr>
+          <w:rFonts w:ascii="Times" w:hAnsi="Times" w:cs="Times"/>
+          <w:sz w:val="26"/>
+          <w:szCs w:val="26"/>
+        </w:rPr>
+        <w:t xml:space="preserve">). </w:t>
+      </w:r>
+    </w:p>
+    <w:p>
+      <w:pPr>
+        <w:widowControl w:val="0"/>
+        <w:autoSpaceDE w:val="0"/>
+        <w:autoSpaceDN w:val="0"/>
+        <w:adjustRightInd w:val="0"/>
+        <w:spacing w:after="240" w:line="300" w:lineRule="atLeast"/>
+        <w:rPr>
+          <w:rFonts w:ascii="Times" w:hAnsi="Times" w:cs="Times"/>
+        </w:rPr>
+      </w:pPr>
+    </w:p>
+    <w:p/>
+    <w:p>
+      <w:r>
+        <w:t xml:space="preserve">Tradeoff between </w:t>
+      </w:r>
+      <w:r>
+        <w:t xml:space="preserve">rollouts vs. depth. </w:t>
+      </w:r>
+    </w:p>
+    <w:p/>
+    <w:p>
+      <w:r>
+        <w:t xml:space="preserve">Realized that at a greater depth, rollouts score is exponentially growing. </w:t>
+      </w:r>
+    </w:p>
+    <w:p/>
+    <w:p/>
+    <w:p/>
+    <w:p/>
+    <w:p/>
+    <w:p>
+      <w:pPr>
+        <w:jc w:val="center"/>
+      </w:pPr>
+    </w:p>
+    <w:p>
       <w:bookmarkStart w:id="0" w:name="_GoBack"/>
       <w:bookmarkEnd w:id="0"/>
     </w:p>
+    <w:p/>
+    <w:p/>
+    <w:p/>
+    <w:p/>
+    <w:p/>
+    <w:p/>
+    <w:p/>
+    <w:p/>
+    <w:p/>
+    <w:p/>
+    <w:p>
+      <w:pPr>
+        <w:rPr>
+          <w:rFonts w:ascii="Times New Roman" w:eastAsia="Times New Roman" w:hAnsi="Times New Roman" w:cs="Times New Roman"/>
+        </w:rPr>
+      </w:pPr>
+      <w:proofErr w:type="spellStart"/>
+      <w:r>
+        <w:rPr>
+          <w:rFonts w:ascii="Arial Unicode MS" w:eastAsia="Arial Unicode MS" w:hAnsi="Arial Unicode MS" w:cs="Arial Unicode MS" w:hint="eastAsia"/>
+          <w:color w:val="000000"/>
+          <w:sz w:val="17"/>
+          <w:szCs w:val="17"/>
+          <w:shd w:val="clear" w:color="auto" w:fill="FFFFFF"/>
+        </w:rPr>
+        <w:t>Associazione</w:t>
+      </w:r>
+      <w:proofErr w:type="spellEnd"/>
+      <w:r>
+        <w:rPr>
+          <w:rFonts w:ascii="Arial Unicode MS" w:eastAsia="Arial Unicode MS" w:hAnsi="Arial Unicode MS" w:cs="Arial Unicode MS" w:hint="eastAsia"/>
+          <w:color w:val="000000"/>
+          <w:sz w:val="17"/>
+          <w:szCs w:val="17"/>
+          <w:shd w:val="clear" w:color="auto" w:fill="FFFFFF"/>
+        </w:rPr>
+        <w:t xml:space="preserve"> </w:t>
+      </w:r>
+      <w:proofErr w:type="spellStart"/>
+      <w:r>
+        <w:rPr>
+          <w:rFonts w:ascii="Arial Unicode MS" w:eastAsia="Arial Unicode MS" w:hAnsi="Arial Unicode MS" w:cs="Arial Unicode MS" w:hint="eastAsia"/>
+          <w:color w:val="000000"/>
+          <w:sz w:val="17"/>
+          <w:szCs w:val="17"/>
+          <w:shd w:val="clear" w:color="auto" w:fill="FFFFFF"/>
+        </w:rPr>
+        <w:t>italiana</w:t>
+      </w:r>
+      <w:proofErr w:type="spellEnd"/>
+      <w:r>
+        <w:rPr>
+          <w:rFonts w:ascii="Arial Unicode MS" w:eastAsia="Arial Unicode MS" w:hAnsi="Arial Unicode MS" w:cs="Arial Unicode MS" w:hint="eastAsia"/>
+          <w:color w:val="000000"/>
+          <w:sz w:val="17"/>
+          <w:szCs w:val="17"/>
+          <w:shd w:val="clear" w:color="auto" w:fill="FFFFFF"/>
+        </w:rPr>
+        <w:t xml:space="preserve"> per </w:t>
+      </w:r>
+      <w:proofErr w:type="spellStart"/>
+      <w:r>
+        <w:rPr>
+          <w:rFonts w:ascii="Arial Unicode MS" w:eastAsia="Arial Unicode MS" w:hAnsi="Arial Unicode MS" w:cs="Arial Unicode MS" w:hint="eastAsia"/>
+          <w:color w:val="000000"/>
+          <w:sz w:val="17"/>
+          <w:szCs w:val="17"/>
+          <w:shd w:val="clear" w:color="auto" w:fill="FFFFFF"/>
+        </w:rPr>
+        <w:t>l'intelligenza</w:t>
+      </w:r>
+      <w:proofErr w:type="spellEnd"/>
+      <w:r>
+        <w:rPr>
+          <w:rFonts w:ascii="Arial Unicode MS" w:eastAsia="Arial Unicode MS" w:hAnsi="Arial Unicode MS" w:cs="Arial Unicode MS" w:hint="eastAsia"/>
+          <w:color w:val="000000"/>
+          <w:sz w:val="17"/>
+          <w:szCs w:val="17"/>
+          <w:shd w:val="clear" w:color="auto" w:fill="FFFFFF"/>
+        </w:rPr>
+        <w:t xml:space="preserve"> </w:t>
+      </w:r>
+      <w:proofErr w:type="spellStart"/>
+      <w:r>
+        <w:rPr>
+          <w:rFonts w:ascii="Arial Unicode MS" w:eastAsia="Arial Unicode MS" w:hAnsi="Arial Unicode MS" w:cs="Arial Unicode MS" w:hint="eastAsia"/>
+          <w:color w:val="000000"/>
+          <w:sz w:val="17"/>
+          <w:szCs w:val="17"/>
+          <w:shd w:val="clear" w:color="auto" w:fill="FFFFFF"/>
+        </w:rPr>
+        <w:t>artificiale</w:t>
+      </w:r>
+      <w:proofErr w:type="spellEnd"/>
+      <w:r>
+        <w:rPr>
+          <w:rFonts w:ascii="Arial Unicode MS" w:eastAsia="Arial Unicode MS" w:hAnsi="Arial Unicode MS" w:cs="Arial Unicode MS" w:hint="eastAsia"/>
+          <w:color w:val="000000"/>
+          <w:sz w:val="17"/>
+          <w:szCs w:val="17"/>
+          <w:shd w:val="clear" w:color="auto" w:fill="FFFFFF"/>
+        </w:rPr>
+        <w:t>., &amp; Esposito, F. (2001). </w:t>
+      </w:r>
+      <w:r>
+        <w:rPr>
+          <w:rFonts w:ascii="Arial Unicode MS" w:eastAsia="Arial Unicode MS" w:hAnsi="Arial Unicode MS" w:cs="Arial Unicode MS" w:hint="eastAsia"/>
+          <w:i/>
+          <w:iCs/>
+          <w:color w:val="000000"/>
+          <w:sz w:val="17"/>
+          <w:szCs w:val="17"/>
+          <w:shd w:val="clear" w:color="auto" w:fill="FFFFFF"/>
+        </w:rPr>
+        <w:t xml:space="preserve">AI*IA 2001: Advances in artificial </w:t>
+      </w:r>
+      <w:proofErr w:type="gramStart"/>
+      <w:r>
+        <w:rPr>
+          <w:rFonts w:ascii="Arial Unicode MS" w:eastAsia="Arial Unicode MS" w:hAnsi="Arial Unicode MS" w:cs="Arial Unicode MS" w:hint="eastAsia"/>
+          <w:i/>
+          <w:iCs/>
+          <w:color w:val="000000"/>
+          <w:sz w:val="17"/>
+          <w:szCs w:val="17"/>
+          <w:shd w:val="clear" w:color="auto" w:fill="FFFFFF"/>
+        </w:rPr>
+        <w:t>intelligence :</w:t>
+      </w:r>
+      <w:proofErr w:type="gramEnd"/>
+      <w:r>
+        <w:rPr>
+          <w:rFonts w:ascii="Arial Unicode MS" w:eastAsia="Arial Unicode MS" w:hAnsi="Arial Unicode MS" w:cs="Arial Unicode MS" w:hint="eastAsia"/>
+          <w:i/>
+          <w:iCs/>
+          <w:color w:val="000000"/>
+          <w:sz w:val="17"/>
+          <w:szCs w:val="17"/>
+          <w:shd w:val="clear" w:color="auto" w:fill="FFFFFF"/>
+        </w:rPr>
+        <w:t xml:space="preserve"> 7th Congress of the Italian Association for Artificial Intelligence, Bari, Italy, September 2001 : proceedings</w:t>
+      </w:r>
+      <w:r>
+        <w:rPr>
+          <w:rFonts w:ascii="Arial Unicode MS" w:eastAsia="Arial Unicode MS" w:hAnsi="Arial Unicode MS" w:cs="Arial Unicode MS" w:hint="eastAsia"/>
+          <w:color w:val="000000"/>
+          <w:sz w:val="17"/>
+          <w:szCs w:val="17"/>
+          <w:shd w:val="clear" w:color="auto" w:fill="FFFFFF"/>
+        </w:rPr>
+        <w:t>. Berlin: Springer.</w:t>
+      </w:r>
+    </w:p>
+    <w:p/>
     <w:sectPr>
       <w:footerReference w:type="default" r:id="rId7"/>
       <w:footerReference w:type="first" r:id="rId8"/>
@@ -895,7 +1617,7 @@
           <w:rPr>
             <w:noProof/>
           </w:rPr>
-          <w:t>6</w:t>
+          <w:t>7</w:t>
         </w:r>
         <w:r>
           <w:rPr>
@@ -2119,6 +2841,11 @@
       </w:tblCellMar>
     </w:tblPr>
   </w:style>
+  <w:style w:type="character" w:customStyle="1" w:styleId="apple-converted-space">
+    <w:name w:val="apple-converted-space"/>
+    <w:basedOn w:val="DefaultParagraphFont"/>
+    <w:rsid w:val="002B09C4"/>
+  </w:style>
 </w:styles>
 </file>
 

</xml_diff>